<commit_message>
Update 03_Initial exploratory analysis.docx
</commit_message>
<xml_diff>
--- a/DATACAMP/Analyzing Marketing Campaigns with Pandas/Chapter_1_Introducing to pandas for marketing/03_Initial exploratory analysis.docx
+++ b/DATACAMP/Analyzing Marketing Campaigns with Pandas/Chapter_1_Introducing to pandas for marketing/03_Initial exploratory analysis.docx
@@ -650,6 +650,7 @@
           <w:color w:val="05192D"/>
           <w:sz w:val="24"/>
           <w:szCs w:val="24"/>
+          <w:highlight w:val="yellow"/>
           <w:lang w:eastAsia="tr-TR"/>
         </w:rPr>
         <w:t>To</w:t>
@@ -661,17 +662,19 @@
           <w:color w:val="05192D"/>
           <w:sz w:val="24"/>
           <w:szCs w:val="24"/>
-          <w:lang w:eastAsia="tr-TR"/>
-        </w:rPr>
-        <w:t xml:space="preserve"> </w:t>
-      </w:r>
-      <w:proofErr w:type="spellStart"/>
-      <w:r>
-        <w:rPr>
-          <w:rFonts w:ascii="Arial" w:eastAsia="Times New Roman" w:hAnsi="Arial" w:cs="Arial"/>
-          <w:color w:val="05192D"/>
-          <w:sz w:val="24"/>
-          <w:szCs w:val="24"/>
+          <w:highlight w:val="yellow"/>
+          <w:lang w:eastAsia="tr-TR"/>
+        </w:rPr>
+        <w:t xml:space="preserve"> </w:t>
+      </w:r>
+      <w:proofErr w:type="spellStart"/>
+      <w:r>
+        <w:rPr>
+          <w:rFonts w:ascii="Arial" w:eastAsia="Times New Roman" w:hAnsi="Arial" w:cs="Arial"/>
+          <w:color w:val="05192D"/>
+          <w:sz w:val="24"/>
+          <w:szCs w:val="24"/>
+          <w:highlight w:val="yellow"/>
           <w:lang w:eastAsia="tr-TR"/>
         </w:rPr>
         <w:t>begin</w:t>
@@ -683,6 +686,7 @@
           <w:color w:val="05192D"/>
           <w:sz w:val="24"/>
           <w:szCs w:val="24"/>
+          <w:highlight w:val="yellow"/>
           <w:lang w:eastAsia="tr-TR"/>
         </w:rPr>
         <w:t xml:space="preserve">, </w:t>
@@ -694,6 +698,7 @@
           <w:color w:val="05192D"/>
           <w:sz w:val="24"/>
           <w:szCs w:val="24"/>
+          <w:highlight w:val="yellow"/>
           <w:lang w:eastAsia="tr-TR"/>
         </w:rPr>
         <w:t>let's</w:t>
@@ -705,17 +710,19 @@
           <w:color w:val="05192D"/>
           <w:sz w:val="24"/>
           <w:szCs w:val="24"/>
-          <w:lang w:eastAsia="tr-TR"/>
-        </w:rPr>
-        <w:t xml:space="preserve"> </w:t>
-      </w:r>
-      <w:proofErr w:type="spellStart"/>
-      <w:r>
-        <w:rPr>
-          <w:rFonts w:ascii="Arial" w:eastAsia="Times New Roman" w:hAnsi="Arial" w:cs="Arial"/>
-          <w:color w:val="05192D"/>
-          <w:sz w:val="24"/>
-          <w:szCs w:val="24"/>
+          <w:highlight w:val="yellow"/>
+          <w:lang w:eastAsia="tr-TR"/>
+        </w:rPr>
+        <w:t xml:space="preserve"> </w:t>
+      </w:r>
+      <w:proofErr w:type="spellStart"/>
+      <w:r>
+        <w:rPr>
+          <w:rFonts w:ascii="Arial" w:eastAsia="Times New Roman" w:hAnsi="Arial" w:cs="Arial"/>
+          <w:color w:val="05192D"/>
+          <w:sz w:val="24"/>
+          <w:szCs w:val="24"/>
+          <w:highlight w:val="yellow"/>
           <w:lang w:eastAsia="tr-TR"/>
         </w:rPr>
         <w:t>get</w:t>
@@ -727,6 +734,7 @@
           <w:color w:val="05192D"/>
           <w:sz w:val="24"/>
           <w:szCs w:val="24"/>
+          <w:highlight w:val="yellow"/>
           <w:lang w:eastAsia="tr-TR"/>
         </w:rPr>
         <w:t xml:space="preserve"> a sense of how </w:t>
@@ -738,6 +746,7 @@
           <w:color w:val="05192D"/>
           <w:sz w:val="24"/>
           <w:szCs w:val="24"/>
+          <w:highlight w:val="yellow"/>
           <w:lang w:eastAsia="tr-TR"/>
         </w:rPr>
         <w:t>many</w:t>
@@ -749,17 +758,19 @@
           <w:color w:val="05192D"/>
           <w:sz w:val="24"/>
           <w:szCs w:val="24"/>
-          <w:lang w:eastAsia="tr-TR"/>
-        </w:rPr>
-        <w:t xml:space="preserve"> </w:t>
-      </w:r>
-      <w:proofErr w:type="spellStart"/>
-      <w:r>
-        <w:rPr>
-          <w:rFonts w:ascii="Arial" w:eastAsia="Times New Roman" w:hAnsi="Arial" w:cs="Arial"/>
-          <w:color w:val="05192D"/>
-          <w:sz w:val="24"/>
-          <w:szCs w:val="24"/>
+          <w:highlight w:val="yellow"/>
+          <w:lang w:eastAsia="tr-TR"/>
+        </w:rPr>
+        <w:t xml:space="preserve"> </w:t>
+      </w:r>
+      <w:proofErr w:type="spellStart"/>
+      <w:r>
+        <w:rPr>
+          <w:rFonts w:ascii="Arial" w:eastAsia="Times New Roman" w:hAnsi="Arial" w:cs="Arial"/>
+          <w:color w:val="05192D"/>
+          <w:sz w:val="24"/>
+          <w:szCs w:val="24"/>
+          <w:highlight w:val="yellow"/>
           <w:lang w:eastAsia="tr-TR"/>
         </w:rPr>
         <w:t>unique</w:t>
@@ -771,17 +782,19 @@
           <w:color w:val="05192D"/>
           <w:sz w:val="24"/>
           <w:szCs w:val="24"/>
-          <w:lang w:eastAsia="tr-TR"/>
-        </w:rPr>
-        <w:t xml:space="preserve"> </w:t>
-      </w:r>
-      <w:proofErr w:type="spellStart"/>
-      <w:r>
-        <w:rPr>
-          <w:rFonts w:ascii="Arial" w:eastAsia="Times New Roman" w:hAnsi="Arial" w:cs="Arial"/>
-          <w:color w:val="05192D"/>
-          <w:sz w:val="24"/>
-          <w:szCs w:val="24"/>
+          <w:highlight w:val="yellow"/>
+          <w:lang w:eastAsia="tr-TR"/>
+        </w:rPr>
+        <w:t xml:space="preserve"> </w:t>
+      </w:r>
+      <w:proofErr w:type="spellStart"/>
+      <w:r>
+        <w:rPr>
+          <w:rFonts w:ascii="Arial" w:eastAsia="Times New Roman" w:hAnsi="Arial" w:cs="Arial"/>
+          <w:color w:val="05192D"/>
+          <w:sz w:val="24"/>
+          <w:szCs w:val="24"/>
+          <w:highlight w:val="yellow"/>
           <w:lang w:eastAsia="tr-TR"/>
         </w:rPr>
         <w:t>users</w:t>
@@ -793,17 +806,19 @@
           <w:color w:val="05192D"/>
           <w:sz w:val="24"/>
           <w:szCs w:val="24"/>
-          <w:lang w:eastAsia="tr-TR"/>
-        </w:rPr>
-        <w:t xml:space="preserve"> </w:t>
-      </w:r>
-      <w:proofErr w:type="spellStart"/>
-      <w:r>
-        <w:rPr>
-          <w:rFonts w:ascii="Arial" w:eastAsia="Times New Roman" w:hAnsi="Arial" w:cs="Arial"/>
-          <w:color w:val="05192D"/>
-          <w:sz w:val="24"/>
-          <w:szCs w:val="24"/>
+          <w:highlight w:val="yellow"/>
+          <w:lang w:eastAsia="tr-TR"/>
+        </w:rPr>
+        <w:t xml:space="preserve"> </w:t>
+      </w:r>
+      <w:proofErr w:type="spellStart"/>
+      <w:r>
+        <w:rPr>
+          <w:rFonts w:ascii="Arial" w:eastAsia="Times New Roman" w:hAnsi="Arial" w:cs="Arial"/>
+          <w:color w:val="05192D"/>
+          <w:sz w:val="24"/>
+          <w:szCs w:val="24"/>
+          <w:highlight w:val="yellow"/>
           <w:lang w:eastAsia="tr-TR"/>
         </w:rPr>
         <w:t>see</w:t>
@@ -815,17 +830,19 @@
           <w:color w:val="05192D"/>
           <w:sz w:val="24"/>
           <w:szCs w:val="24"/>
-          <w:lang w:eastAsia="tr-TR"/>
-        </w:rPr>
-        <w:t xml:space="preserve"> </w:t>
-      </w:r>
-      <w:proofErr w:type="spellStart"/>
-      <w:r>
-        <w:rPr>
-          <w:rFonts w:ascii="Arial" w:eastAsia="Times New Roman" w:hAnsi="Arial" w:cs="Arial"/>
-          <w:color w:val="05192D"/>
-          <w:sz w:val="24"/>
-          <w:szCs w:val="24"/>
+          <w:highlight w:val="yellow"/>
+          <w:lang w:eastAsia="tr-TR"/>
+        </w:rPr>
+        <w:t xml:space="preserve"> </w:t>
+      </w:r>
+      <w:proofErr w:type="spellStart"/>
+      <w:r>
+        <w:rPr>
+          <w:rFonts w:ascii="Arial" w:eastAsia="Times New Roman" w:hAnsi="Arial" w:cs="Arial"/>
+          <w:color w:val="05192D"/>
+          <w:sz w:val="24"/>
+          <w:szCs w:val="24"/>
+          <w:highlight w:val="yellow"/>
           <w:lang w:eastAsia="tr-TR"/>
         </w:rPr>
         <w:t>our</w:t>
@@ -837,6 +854,7 @@
           <w:color w:val="05192D"/>
           <w:sz w:val="24"/>
           <w:szCs w:val="24"/>
+          <w:highlight w:val="yellow"/>
           <w:lang w:eastAsia="tr-TR"/>
         </w:rPr>
         <w:t xml:space="preserve"> </w:t>
@@ -848,6 +866,7 @@
           <w:color w:val="05192D"/>
           <w:sz w:val="24"/>
           <w:szCs w:val="24"/>
+          <w:highlight w:val="yellow"/>
           <w:lang w:eastAsia="tr-TR"/>
         </w:rPr>
         <w:t>marketing</w:t>
@@ -859,17 +878,19 @@
           <w:color w:val="05192D"/>
           <w:sz w:val="24"/>
           <w:szCs w:val="24"/>
-          <w:lang w:eastAsia="tr-TR"/>
-        </w:rPr>
-        <w:t xml:space="preserve"> </w:t>
-      </w:r>
-      <w:proofErr w:type="spellStart"/>
-      <w:r>
-        <w:rPr>
-          <w:rFonts w:ascii="Arial" w:eastAsia="Times New Roman" w:hAnsi="Arial" w:cs="Arial"/>
-          <w:color w:val="05192D"/>
-          <w:sz w:val="24"/>
-          <w:szCs w:val="24"/>
+          <w:highlight w:val="yellow"/>
+          <w:lang w:eastAsia="tr-TR"/>
+        </w:rPr>
+        <w:t xml:space="preserve"> </w:t>
+      </w:r>
+      <w:proofErr w:type="spellStart"/>
+      <w:r>
+        <w:rPr>
+          <w:rFonts w:ascii="Arial" w:eastAsia="Times New Roman" w:hAnsi="Arial" w:cs="Arial"/>
+          <w:color w:val="05192D"/>
+          <w:sz w:val="24"/>
+          <w:szCs w:val="24"/>
+          <w:highlight w:val="yellow"/>
           <w:lang w:eastAsia="tr-TR"/>
         </w:rPr>
         <w:t>assets</w:t>
@@ -881,17 +902,19 @@
           <w:color w:val="05192D"/>
           <w:sz w:val="24"/>
           <w:szCs w:val="24"/>
-          <w:lang w:eastAsia="tr-TR"/>
-        </w:rPr>
-        <w:t xml:space="preserve"> </w:t>
-      </w:r>
-      <w:proofErr w:type="spellStart"/>
-      <w:r>
-        <w:rPr>
-          <w:rFonts w:ascii="Arial" w:eastAsia="Times New Roman" w:hAnsi="Arial" w:cs="Arial"/>
-          <w:color w:val="05192D"/>
-          <w:sz w:val="24"/>
-          <w:szCs w:val="24"/>
+          <w:highlight w:val="yellow"/>
+          <w:lang w:eastAsia="tr-TR"/>
+        </w:rPr>
+        <w:t xml:space="preserve"> </w:t>
+      </w:r>
+      <w:proofErr w:type="spellStart"/>
+      <w:r>
+        <w:rPr>
+          <w:rFonts w:ascii="Arial" w:eastAsia="Times New Roman" w:hAnsi="Arial" w:cs="Arial"/>
+          <w:color w:val="05192D"/>
+          <w:sz w:val="24"/>
+          <w:szCs w:val="24"/>
+          <w:highlight w:val="yellow"/>
           <w:lang w:eastAsia="tr-TR"/>
         </w:rPr>
         <w:t>each</w:t>
@@ -903,17 +926,19 @@
           <w:color w:val="05192D"/>
           <w:sz w:val="24"/>
           <w:szCs w:val="24"/>
-          <w:lang w:eastAsia="tr-TR"/>
-        </w:rPr>
-        <w:t xml:space="preserve"> </w:t>
-      </w:r>
-      <w:proofErr w:type="spellStart"/>
-      <w:r>
-        <w:rPr>
-          <w:rFonts w:ascii="Arial" w:eastAsia="Times New Roman" w:hAnsi="Arial" w:cs="Arial"/>
-          <w:color w:val="05192D"/>
-          <w:sz w:val="24"/>
-          <w:szCs w:val="24"/>
+          <w:highlight w:val="yellow"/>
+          <w:lang w:eastAsia="tr-TR"/>
+        </w:rPr>
+        <w:t xml:space="preserve"> </w:t>
+      </w:r>
+      <w:proofErr w:type="spellStart"/>
+      <w:r>
+        <w:rPr>
+          <w:rFonts w:ascii="Arial" w:eastAsia="Times New Roman" w:hAnsi="Arial" w:cs="Arial"/>
+          <w:color w:val="05192D"/>
+          <w:sz w:val="24"/>
+          <w:szCs w:val="24"/>
+          <w:highlight w:val="yellow"/>
           <w:lang w:eastAsia="tr-TR"/>
         </w:rPr>
         <w:t>day</w:t>
@@ -925,9 +950,20 @@
           <w:color w:val="05192D"/>
           <w:sz w:val="24"/>
           <w:szCs w:val="24"/>
-          <w:lang w:eastAsia="tr-TR"/>
-        </w:rPr>
-        <w:t>. [Başlamak için, pazarlama varlıklarımızı her gün kaç benzersiz kullanıcının gördüğünü anlayalım.] </w:t>
+          <w:highlight w:val="yellow"/>
+          <w:lang w:eastAsia="tr-TR"/>
+        </w:rPr>
+        <w:t>.</w:t>
+      </w:r>
+      <w:r>
+        <w:rPr>
+          <w:rFonts w:ascii="Arial" w:eastAsia="Times New Roman" w:hAnsi="Arial" w:cs="Arial"/>
+          <w:color w:val="05192D"/>
+          <w:sz w:val="24"/>
+          <w:szCs w:val="24"/>
+          <w:lang w:eastAsia="tr-TR"/>
+        </w:rPr>
+        <w:t> [Başlamak için, pazarlama varlıklarımızı her gün kaç benzersiz kullanıcının gördüğünü anlayalım.] </w:t>
       </w:r>
       <w:proofErr w:type="spellStart"/>
       <w:r>
@@ -1992,6 +2028,7 @@
           <w:color w:val="05192D"/>
           <w:sz w:val="24"/>
           <w:szCs w:val="24"/>
+          <w:highlight w:val="yellow"/>
           <w:lang w:eastAsia="tr-TR"/>
         </w:rPr>
         <w:t>Looks</w:t>
@@ -2003,17 +2040,19 @@
           <w:color w:val="05192D"/>
           <w:sz w:val="24"/>
           <w:szCs w:val="24"/>
-          <w:lang w:eastAsia="tr-TR"/>
-        </w:rPr>
-        <w:t xml:space="preserve"> </w:t>
-      </w:r>
-      <w:proofErr w:type="spellStart"/>
-      <w:r>
-        <w:rPr>
-          <w:rFonts w:ascii="Arial" w:eastAsia="Times New Roman" w:hAnsi="Arial" w:cs="Arial"/>
-          <w:color w:val="05192D"/>
-          <w:sz w:val="24"/>
-          <w:szCs w:val="24"/>
+          <w:highlight w:val="yellow"/>
+          <w:lang w:eastAsia="tr-TR"/>
+        </w:rPr>
+        <w:t xml:space="preserve"> </w:t>
+      </w:r>
+      <w:proofErr w:type="spellStart"/>
+      <w:r>
+        <w:rPr>
+          <w:rFonts w:ascii="Arial" w:eastAsia="Times New Roman" w:hAnsi="Arial" w:cs="Arial"/>
+          <w:color w:val="05192D"/>
+          <w:sz w:val="24"/>
+          <w:szCs w:val="24"/>
+          <w:highlight w:val="yellow"/>
           <w:lang w:eastAsia="tr-TR"/>
         </w:rPr>
         <w:t>like</w:t>
@@ -2025,17 +2064,19 @@
           <w:color w:val="05192D"/>
           <w:sz w:val="24"/>
           <w:szCs w:val="24"/>
-          <w:lang w:eastAsia="tr-TR"/>
-        </w:rPr>
-        <w:t xml:space="preserve"> </w:t>
-      </w:r>
-      <w:proofErr w:type="spellStart"/>
-      <w:r>
-        <w:rPr>
-          <w:rFonts w:ascii="Arial" w:eastAsia="Times New Roman" w:hAnsi="Arial" w:cs="Arial"/>
-          <w:color w:val="05192D"/>
-          <w:sz w:val="24"/>
-          <w:szCs w:val="24"/>
+          <w:highlight w:val="yellow"/>
+          <w:lang w:eastAsia="tr-TR"/>
+        </w:rPr>
+        <w:t xml:space="preserve"> </w:t>
+      </w:r>
+      <w:proofErr w:type="spellStart"/>
+      <w:r>
+        <w:rPr>
+          <w:rFonts w:ascii="Arial" w:eastAsia="Times New Roman" w:hAnsi="Arial" w:cs="Arial"/>
+          <w:color w:val="05192D"/>
+          <w:sz w:val="24"/>
+          <w:szCs w:val="24"/>
+          <w:highlight w:val="yellow"/>
           <w:lang w:eastAsia="tr-TR"/>
         </w:rPr>
         <w:t>about</w:t>
@@ -2047,6 +2088,7 @@
           <w:color w:val="05192D"/>
           <w:sz w:val="24"/>
           <w:szCs w:val="24"/>
+          <w:highlight w:val="yellow"/>
           <w:lang w:eastAsia="tr-TR"/>
         </w:rPr>
         <w:t xml:space="preserve"> 300 </w:t>
@@ -2058,6 +2100,7 @@
           <w:color w:val="05192D"/>
           <w:sz w:val="24"/>
           <w:szCs w:val="24"/>
+          <w:highlight w:val="yellow"/>
           <w:lang w:eastAsia="tr-TR"/>
         </w:rPr>
         <w:t>users</w:t>
@@ -2069,17 +2112,19 @@
           <w:color w:val="05192D"/>
           <w:sz w:val="24"/>
           <w:szCs w:val="24"/>
-          <w:lang w:eastAsia="tr-TR"/>
-        </w:rPr>
-        <w:t xml:space="preserve"> </w:t>
-      </w:r>
-      <w:proofErr w:type="spellStart"/>
-      <w:r>
-        <w:rPr>
-          <w:rFonts w:ascii="Arial" w:eastAsia="Times New Roman" w:hAnsi="Arial" w:cs="Arial"/>
-          <w:color w:val="05192D"/>
-          <w:sz w:val="24"/>
-          <w:szCs w:val="24"/>
+          <w:highlight w:val="yellow"/>
+          <w:lang w:eastAsia="tr-TR"/>
+        </w:rPr>
+        <w:t xml:space="preserve"> </w:t>
+      </w:r>
+      <w:proofErr w:type="spellStart"/>
+      <w:r>
+        <w:rPr>
+          <w:rFonts w:ascii="Arial" w:eastAsia="Times New Roman" w:hAnsi="Arial" w:cs="Arial"/>
+          <w:color w:val="05192D"/>
+          <w:sz w:val="24"/>
+          <w:szCs w:val="24"/>
+          <w:highlight w:val="yellow"/>
           <w:lang w:eastAsia="tr-TR"/>
         </w:rPr>
         <w:t>each</w:t>
@@ -2091,17 +2136,19 @@
           <w:color w:val="05192D"/>
           <w:sz w:val="24"/>
           <w:szCs w:val="24"/>
-          <w:lang w:eastAsia="tr-TR"/>
-        </w:rPr>
-        <w:t xml:space="preserve"> </w:t>
-      </w:r>
-      <w:proofErr w:type="spellStart"/>
-      <w:r>
-        <w:rPr>
-          <w:rFonts w:ascii="Arial" w:eastAsia="Times New Roman" w:hAnsi="Arial" w:cs="Arial"/>
-          <w:color w:val="05192D"/>
-          <w:sz w:val="24"/>
-          <w:szCs w:val="24"/>
+          <w:highlight w:val="yellow"/>
+          <w:lang w:eastAsia="tr-TR"/>
+        </w:rPr>
+        <w:t xml:space="preserve"> </w:t>
+      </w:r>
+      <w:proofErr w:type="spellStart"/>
+      <w:r>
+        <w:rPr>
+          <w:rFonts w:ascii="Arial" w:eastAsia="Times New Roman" w:hAnsi="Arial" w:cs="Arial"/>
+          <w:color w:val="05192D"/>
+          <w:sz w:val="24"/>
+          <w:szCs w:val="24"/>
+          <w:highlight w:val="yellow"/>
           <w:lang w:eastAsia="tr-TR"/>
         </w:rPr>
         <w:t>day</w:t>
@@ -2113,17 +2160,19 @@
           <w:color w:val="05192D"/>
           <w:sz w:val="24"/>
           <w:szCs w:val="24"/>
-          <w:lang w:eastAsia="tr-TR"/>
-        </w:rPr>
-        <w:t xml:space="preserve"> </w:t>
-      </w:r>
-      <w:proofErr w:type="spellStart"/>
-      <w:r>
-        <w:rPr>
-          <w:rFonts w:ascii="Arial" w:eastAsia="Times New Roman" w:hAnsi="Arial" w:cs="Arial"/>
-          <w:color w:val="05192D"/>
-          <w:sz w:val="24"/>
-          <w:szCs w:val="24"/>
+          <w:highlight w:val="yellow"/>
+          <w:lang w:eastAsia="tr-TR"/>
+        </w:rPr>
+        <w:t xml:space="preserve"> </w:t>
+      </w:r>
+      <w:proofErr w:type="spellStart"/>
+      <w:r>
+        <w:rPr>
+          <w:rFonts w:ascii="Arial" w:eastAsia="Times New Roman" w:hAnsi="Arial" w:cs="Arial"/>
+          <w:color w:val="05192D"/>
+          <w:sz w:val="24"/>
+          <w:szCs w:val="24"/>
+          <w:highlight w:val="yellow"/>
           <w:lang w:eastAsia="tr-TR"/>
         </w:rPr>
         <w:t>see</w:t>
@@ -2135,17 +2184,19 @@
           <w:color w:val="05192D"/>
           <w:sz w:val="24"/>
           <w:szCs w:val="24"/>
-          <w:lang w:eastAsia="tr-TR"/>
-        </w:rPr>
-        <w:t xml:space="preserve"> </w:t>
-      </w:r>
-      <w:proofErr w:type="spellStart"/>
-      <w:r>
-        <w:rPr>
-          <w:rFonts w:ascii="Arial" w:eastAsia="Times New Roman" w:hAnsi="Arial" w:cs="Arial"/>
-          <w:color w:val="05192D"/>
-          <w:sz w:val="24"/>
-          <w:szCs w:val="24"/>
+          <w:highlight w:val="yellow"/>
+          <w:lang w:eastAsia="tr-TR"/>
+        </w:rPr>
+        <w:t xml:space="preserve"> </w:t>
+      </w:r>
+      <w:proofErr w:type="spellStart"/>
+      <w:r>
+        <w:rPr>
+          <w:rFonts w:ascii="Arial" w:eastAsia="Times New Roman" w:hAnsi="Arial" w:cs="Arial"/>
+          <w:color w:val="05192D"/>
+          <w:sz w:val="24"/>
+          <w:szCs w:val="24"/>
+          <w:highlight w:val="yellow"/>
           <w:lang w:eastAsia="tr-TR"/>
         </w:rPr>
         <w:t>our</w:t>
@@ -2157,17 +2208,19 @@
           <w:color w:val="05192D"/>
           <w:sz w:val="24"/>
           <w:szCs w:val="24"/>
-          <w:lang w:eastAsia="tr-TR"/>
-        </w:rPr>
-        <w:t xml:space="preserve"> </w:t>
-      </w:r>
-      <w:proofErr w:type="spellStart"/>
-      <w:r>
-        <w:rPr>
-          <w:rFonts w:ascii="Arial" w:eastAsia="Times New Roman" w:hAnsi="Arial" w:cs="Arial"/>
-          <w:color w:val="05192D"/>
-          <w:sz w:val="24"/>
-          <w:szCs w:val="24"/>
+          <w:highlight w:val="yellow"/>
+          <w:lang w:eastAsia="tr-TR"/>
+        </w:rPr>
+        <w:t xml:space="preserve"> </w:t>
+      </w:r>
+      <w:proofErr w:type="spellStart"/>
+      <w:r>
+        <w:rPr>
+          <w:rFonts w:ascii="Arial" w:eastAsia="Times New Roman" w:hAnsi="Arial" w:cs="Arial"/>
+          <w:color w:val="05192D"/>
+          <w:sz w:val="24"/>
+          <w:szCs w:val="24"/>
+          <w:highlight w:val="yellow"/>
           <w:lang w:eastAsia="tr-TR"/>
         </w:rPr>
         <w:t>ads</w:t>
@@ -5219,6 +5272,7 @@
           <w:lang w:eastAsia="tr-TR"/>
         </w:rPr>
       </w:pPr>
+      <w:bookmarkStart w:id="0" w:name="_GoBack"/>
       <w:r>
         <w:rPr>
           <w:rFonts w:ascii="Arial" w:eastAsia="Times New Roman" w:hAnsi="Arial" w:cs="Arial"/>
@@ -6352,6 +6406,7 @@
         <w:t>. [Bunlar, metriklere dalmadan ve metrikleri hesaplamadan önce farkında olmak istediğimiz dalgalanma türleridir.]</w:t>
       </w:r>
     </w:p>
+    <w:bookmarkEnd w:id="0"/>
     <w:p>
       <w:pPr>
         <w:shd w:val="clear" w:color="auto" w:fill="F7F3EB"/>
@@ -6622,10 +6677,7 @@
         <w:t>. [Şimdi bu verileri analiz etme sırası sizde.]</w:t>
       </w:r>
     </w:p>
-    <w:p>
-      <w:bookmarkStart w:id="0" w:name="_GoBack"/>
-      <w:bookmarkEnd w:id="0"/>
-    </w:p>
+    <w:p/>
     <w:sectPr>
       <w:pgSz w:w="11906" w:h="16838"/>
       <w:pgMar w:top="1417" w:right="1417" w:bottom="1417" w:left="1417" w:header="708" w:footer="708" w:gutter="0"/>

</xml_diff>